<commit_message>
Weekly report & Timesheets
</commit_message>
<xml_diff>
--- a/Documents/Management/Managers' Weekly Reports & QA Metrics/Zayyad Tagwai/Week 10.docx
+++ b/Documents/Management/Managers' Weekly Reports & QA Metrics/Zayyad Tagwai/Week 10.docx
@@ -107,13 +107,7 @@
               <w:rPr>
                 <w:rFonts w:ascii="Century Gothic" w:hAnsi="Century Gothic"/>
               </w:rPr>
-              <w:t>Working on video module with Roger</w:t>
-            </w:r>
-            <w:r>
-              <w:rPr>
-                <w:rFonts w:ascii="Century Gothic" w:hAnsi="Century Gothic"/>
-              </w:rPr>
-              <w:t xml:space="preserve">. </w:t>
+              <w:t>-</w:t>
             </w:r>
           </w:p>
         </w:tc>
@@ -169,7 +163,7 @@
               <w:rPr>
                 <w:rFonts w:ascii="Century Gothic" w:hAnsi="Century Gothic"/>
               </w:rPr>
-              <w:t>Timing issues; meetings rescheduled to later dates</w:t>
+              <w:t>-</w:t>
             </w:r>
           </w:p>
         </w:tc>
@@ -243,7 +237,7 @@
               <w:rPr>
                 <w:rFonts w:ascii="Century Gothic" w:hAnsi="Century Gothic"/>
               </w:rPr>
-              <w:t>-</w:t>
+              <w:t xml:space="preserve">Working on video module with Roger. </w:t>
             </w:r>
           </w:p>
         </w:tc>
@@ -297,7 +291,7 @@
               <w:rPr>
                 <w:rFonts w:ascii="Century Gothic" w:hAnsi="Century Gothic"/>
               </w:rPr>
-              <w:t>_</w:t>
+              <w:t>Timing issues; meetings rescheduled to later dates</w:t>
             </w:r>
           </w:p>
         </w:tc>

</xml_diff>